<commit_message>
debugged seed 3 assembly conversion; seed3 result works successfully
</commit_message>
<xml_diff>
--- a/Richard/My ISA log.docx
+++ b/Richard/My ISA log.docx
@@ -16,139 +16,6 @@
           <w:szCs w:val="36"/>
         </w:rPr>
         <w:t>ISA Instructions</w:t>
-      </w:r>
-    </w:p>
-    <w:p>
-      <w:pPr>
-        <w:numPr>
-          <w:ilvl w:val="0"/>
-          <w:numId w:val="1"/>
-        </w:numPr>
-        <w:rPr>
-          <w:sz w:val="24"/>
-          <w:szCs w:val="24"/>
-        </w:rPr>
-      </w:pPr>
-      <w:r>
-        <w:rPr>
-          <w:sz w:val="24"/>
-          <w:szCs w:val="24"/>
-        </w:rPr>
-        <w:t>We're supporting 8 registers, R0-R6 and a flag register, R7</w:t>
-      </w:r>
-    </w:p>
-    <w:p>
-      <w:pPr>
-        <w:numPr>
-          <w:ilvl w:val="0"/>
-          <w:numId w:val="1"/>
-        </w:numPr>
-        <w:rPr>
-          <w:sz w:val="24"/>
-          <w:szCs w:val="24"/>
-        </w:rPr>
-      </w:pPr>
-      <w:r>
-        <w:rPr>
-          <w:sz w:val="24"/>
-          <w:szCs w:val="24"/>
-        </w:rPr>
-        <w:t>R0 is read only, and always set to 0</w:t>
-      </w:r>
-    </w:p>
-    <w:p>
-      <w:pPr>
-        <w:numPr>
-          <w:ilvl w:val="0"/>
-          <w:numId w:val="1"/>
-        </w:numPr>
-        <w:rPr>
-          <w:sz w:val="24"/>
-          <w:szCs w:val="24"/>
-        </w:rPr>
-      </w:pPr>
-      <w:r>
-        <w:rPr>
-          <w:sz w:val="24"/>
-          <w:szCs w:val="24"/>
-        </w:rPr>
-        <w:t>All other registers are both read and write</w:t>
-      </w:r>
-    </w:p>
-    <w:p>
-      <w:pPr>
-        <w:numPr>
-          <w:ilvl w:val="0"/>
-          <w:numId w:val="1"/>
-        </w:numPr>
-        <w:rPr>
-          <w:sz w:val="24"/>
-          <w:szCs w:val="24"/>
-        </w:rPr>
-      </w:pPr>
-      <w:r>
-        <w:rPr>
-          <w:sz w:val="24"/>
-          <w:szCs w:val="24"/>
-        </w:rPr>
-        <w:t>R1-R4 are our general data registers</w:t>
-      </w:r>
-    </w:p>
-    <w:p>
-      <w:pPr>
-        <w:numPr>
-          <w:ilvl w:val="0"/>
-          <w:numId w:val="1"/>
-        </w:numPr>
-        <w:rPr>
-          <w:sz w:val="24"/>
-          <w:szCs w:val="24"/>
-        </w:rPr>
-      </w:pPr>
-      <w:r>
-        <w:rPr>
-          <w:sz w:val="24"/>
-          <w:szCs w:val="24"/>
-        </w:rPr>
-        <w:t>R5 and R6 are our pointer registers, our instructions that access memory will specifically reference these two pointers to know which address to access.</w:t>
-      </w:r>
-    </w:p>
-    <w:p>
-      <w:pPr>
-        <w:numPr>
-          <w:ilvl w:val="0"/>
-          <w:numId w:val="1"/>
-        </w:numPr>
-        <w:rPr>
-          <w:sz w:val="24"/>
-          <w:szCs w:val="24"/>
-        </w:rPr>
-      </w:pPr>
-      <w:r>
-        <w:rPr>
-          <w:sz w:val="24"/>
-          <w:szCs w:val="24"/>
-        </w:rPr>
-        <w:t>We also have a flag register, R7, for our comparison instruction (SLT, we're just going to borrow from MIPS for this)</w:t>
-      </w:r>
-    </w:p>
-    <w:p>
-      <w:pPr>
-        <w:numPr>
-          <w:ilvl w:val="0"/>
-          <w:numId w:val="1"/>
-        </w:numPr>
-        <w:rPr>
-          <w:sz w:val="24"/>
-          <w:szCs w:val="24"/>
-        </w:rPr>
-      </w:pPr>
-      <w:r>
-        <w:rPr>
-          <w:sz w:val="24"/>
-          <w:szCs w:val="24"/>
-        </w:rPr>
-        <w:t>All instructions besides B will simply make pc = pc + 1</w:t>
       </w:r>
     </w:p>
     <w:p>
@@ -1967,7 +1834,6 @@
               <w:jc w:val="center"/>
             </w:pPr>
             <w:r>
-              <w:lastRenderedPageBreak/>
               <w:t>refresh $2, 0</w:t>
             </w:r>
           </w:p>
@@ -2218,6 +2084,7 @@
               <w:jc w:val="center"/>
             </w:pPr>
             <w:r>
+              <w:lastRenderedPageBreak/>
               <w:t>$1 = temp16 &amp; 0xFF00</w:t>
             </w:r>
           </w:p>
@@ -2243,6 +2110,7 @@
                 <w:b/>
                 <w:u w:val="single"/>
               </w:rPr>
+              <w:lastRenderedPageBreak/>
               <w:t>mult</w:t>
             </w:r>
             <w:proofErr w:type="spellEnd"/>
@@ -2786,21 +2654,32 @@
     </w:p>
     <w:p>
       <w:r>
-        <w:t>3/28/2019 – library 2</w:t>
+        <w:t xml:space="preserve">3/28/2019 – </w:t>
+      </w:r>
+      <w:r>
+        <w:t>UIC SPH 11</w:t>
       </w:r>
       <w:r>
         <w:rPr>
           <w:vertAlign w:val="superscript"/>
         </w:rPr>
-        <w:t>nd</w:t>
+        <w:t>th</w:t>
       </w:r>
       <w:r>
-        <w:t xml:space="preserve"> floor: finished my register recycling approach, redesigned referenced prpg.asm to use only 4 registers, created a new ISA architecture using only 4 registers</w:t>
+        <w:t xml:space="preserve"> floor, 10 AM – 2 PM:</w:t>
+      </w:r>
+      <w:r>
+        <w:t xml:space="preserve"> finished my register recycling approach, redesigned referenced prpg.asm to use only 4 registers, created a new ISA architecture using only 4 registers</w:t>
+      </w:r>
+    </w:p>
+    <w:p/>
+    <w:p>
+      <w:r>
+        <w:t>3/31/2019 – Apartment, 10 AM – 10 PM: finished and debugged the python simulator for our ISA.</w:t>
       </w:r>
       <w:bookmarkStart w:id="0" w:name="_GoBack"/>
       <w:bookmarkEnd w:id="0"/>
     </w:p>
-    <w:p/>
     <w:p>
       <w:pPr>
         <w:widowControl w:val="0"/>

</xml_diff>